<commit_message>
UML e diagramma di flusso e avanzamento interfaccia
</commit_message>
<xml_diff>
--- a/3_Documentazione/Documentazione parole crociate.docx
+++ b/3_Documentazione/Documentazione parole crociate.docx
@@ -25,6 +25,7 @@
         <w:dataBinding w:prefixMappings="xmlns:ns0='http://purl.org/dc/elements/1.1/' xmlns:ns1='http://schemas.openxmlformats.org/package/2006/metadata/core-properties' " w:xpath="/ns1:coreProperties[1]/ns0:title[1]" w:storeItemID="{6C3C8BC8-F283-45AE-878A-BAB7291924A1}"/>
         <w:text/>
       </w:sdtPr>
+      <w:sdtEndPr/>
       <w:sdtContent>
         <w:p>
           <w:pPr>
@@ -4332,10 +4333,8 @@
         </w:rPr>
         <w:t>Analisi e specifica dei requisiti</w:t>
       </w:r>
-      <w:bookmarkStart w:id="16" w:name="_GoBack"/>
       <w:bookmarkEnd w:id="14"/>
       <w:bookmarkEnd w:id="15"/>
-      <w:bookmarkEnd w:id="16"/>
     </w:p>
     <w:tbl>
       <w:tblPr>
@@ -6249,8 +6248,8 @@
         </w:rPr>
         <w:br w:type="page"/>
       </w:r>
-      <w:bookmarkStart w:id="17" w:name="_Toc145054920"/>
-      <w:bookmarkStart w:id="18" w:name="_Toc145054960"/>
+      <w:bookmarkStart w:id="16" w:name="_Toc145054920"/>
+      <w:bookmarkStart w:id="17" w:name="_Toc145054960"/>
       <w:r>
         <w:rPr>
           <w:lang w:val="it-CH"/>
@@ -6258,9 +6257,10 @@
         <w:lastRenderedPageBreak/>
         <w:t>Use case</w:t>
       </w:r>
+      <w:bookmarkEnd w:id="16"/>
       <w:bookmarkEnd w:id="17"/>
-      <w:bookmarkEnd w:id="18"/>
     </w:p>
+    <w:bookmarkStart w:id="18" w:name="_GoBack"/>
     <w:p>
       <w:r>
         <w:object w:dxaOrig="11551" w:dyaOrig="9045" w14:anchorId="59F2EB6F">
@@ -6283,12 +6283,13 @@
             <v:path o:extrusionok="f" gradientshapeok="t" o:connecttype="rect"/>
             <o:lock v:ext="edit" aspectratio="t"/>
           </v:shapetype>
-          <v:shape id="_x0000_i1025" type="#_x0000_t75" style="width:516pt;height:399pt" o:ole="">
+          <v:shape id="_x0000_i1032" type="#_x0000_t75" style="width:515.5pt;height:399.15pt" o:ole="">
             <v:imagedata r:id="rId8" o:title=""/>
           </v:shape>
-          <o:OLEObject Type="Embed" ProgID="Visio.Drawing.15" ShapeID="_x0000_i1025" DrawAspect="Content" ObjectID="_1755691735" r:id="rId9"/>
+          <o:OLEObject Type="Embed" ProgID="Visio.Drawing.15" ShapeID="_x0000_i1032" DrawAspect="Content" ObjectID="_1756271644" r:id="rId9"/>
         </w:object>
       </w:r>
+      <w:bookmarkEnd w:id="18"/>
     </w:p>
     <w:p>
       <w:pPr>
@@ -6324,6 +6325,9 @@
         </w:sectPr>
       </w:pPr>
       <w:r>
+        <w:rPr>
+          <w:noProof/>
+        </w:rPr>
         <w:drawing>
           <wp:inline distT="0" distB="0" distL="0" distR="0" wp14:anchorId="774A91AD" wp14:editId="51866914">
             <wp:extent cx="6207717" cy="3124200"/>
@@ -6381,6 +6385,9 @@
         <w:jc w:val="center"/>
       </w:pPr>
       <w:r>
+        <w:rPr>
+          <w:noProof/>
+        </w:rPr>
         <w:drawing>
           <wp:inline distT="0" distB="0" distL="0" distR="0" wp14:anchorId="6B9FAE2A" wp14:editId="2BF4E4B8">
             <wp:extent cx="9777730" cy="4518660"/>
@@ -6426,14 +6433,27 @@
       <w:r>
         <w:t xml:space="preserve">Figura </w:t>
       </w:r>
-      <w:fldSimple w:instr=" SEQ Figura \* ARABIC ">
-        <w:r>
-          <w:rPr>
-            <w:noProof/>
-          </w:rPr>
-          <w:t>2</w:t>
-        </w:r>
-      </w:fldSimple>
+      <w:r>
+        <w:fldChar w:fldCharType="begin"/>
+      </w:r>
+      <w:r>
+        <w:instrText xml:space="preserve"> SEQ Figura \* ARABIC </w:instrText>
+      </w:r>
+      <w:r>
+        <w:fldChar w:fldCharType="separate"/>
+      </w:r>
+      <w:r>
+        <w:rPr>
+          <w:noProof/>
+        </w:rPr>
+        <w:t>2</w:t>
+      </w:r>
+      <w:r>
+        <w:rPr>
+          <w:noProof/>
+        </w:rPr>
+        <w:fldChar w:fldCharType="end"/>
+      </w:r>
       <w:r>
         <w:t xml:space="preserve"> </w:t>
       </w:r>
@@ -6780,14 +6800,30 @@
       <w:r>
         <w:t xml:space="preserve">Figura </w:t>
       </w:r>
-      <w:fldSimple w:instr=" SEQ Figura \* ARABIC ">
-        <w:r>
-          <w:rPr>
-            <w:noProof/>
-          </w:rPr>
-          <w:t>3</w:t>
-        </w:r>
-      </w:fldSimple>
+      <w:r>
+        <w:fldChar w:fldCharType="begin"/>
+      </w:r>
+      <w:r>
+        <w:instrText xml:space="preserve"> SEQ Figura </w:instrText>
+      </w:r>
+      <w:r>
+        <w:instrText xml:space="preserve">\* ARABIC </w:instrText>
+      </w:r>
+      <w:r>
+        <w:fldChar w:fldCharType="separate"/>
+      </w:r>
+      <w:r>
+        <w:rPr>
+          <w:noProof/>
+        </w:rPr>
+        <w:t>3</w:t>
+      </w:r>
+      <w:r>
+        <w:rPr>
+          <w:noProof/>
+        </w:rPr>
+        <w:fldChar w:fldCharType="end"/>
+      </w:r>
       <w:r>
         <w:t xml:space="preserve"> Diagramma ER Chen</w:t>
       </w:r>
@@ -6877,14 +6913,27 @@
       <w:r>
         <w:t xml:space="preserve">Figura </w:t>
       </w:r>
-      <w:fldSimple w:instr=" SEQ Figura \* ARABIC ">
-        <w:r>
-          <w:rPr>
-            <w:noProof/>
-          </w:rPr>
-          <w:t>4</w:t>
-        </w:r>
-      </w:fldSimple>
+      <w:r>
+        <w:fldChar w:fldCharType="begin"/>
+      </w:r>
+      <w:r>
+        <w:instrText xml:space="preserve"> SEQ Figura \* ARABIC </w:instrText>
+      </w:r>
+      <w:r>
+        <w:fldChar w:fldCharType="separate"/>
+      </w:r>
+      <w:r>
+        <w:rPr>
+          <w:noProof/>
+        </w:rPr>
+        <w:t>4</w:t>
+      </w:r>
+      <w:r>
+        <w:rPr>
+          <w:noProof/>
+        </w:rPr>
+        <w:fldChar w:fldCharType="end"/>
+      </w:r>
       <w:r>
         <w:t xml:space="preserve"> </w:t>
       </w:r>
@@ -8506,6 +8555,7 @@
                 <w:szCs w:val="24"/>
                 <w:lang w:val="it-CH"/>
               </w:rPr>
+              <w:lastRenderedPageBreak/>
               <w:t>Risultati attesi</w:t>
             </w:r>
           </w:p>
@@ -9152,14 +9202,27 @@
       <w:r>
         <w:t xml:space="preserve">Figura </w:t>
       </w:r>
-      <w:fldSimple w:instr=" SEQ Figura \* ARABIC ">
-        <w:r>
-          <w:rPr>
-            <w:noProof/>
-          </w:rPr>
-          <w:t>5</w:t>
-        </w:r>
-      </w:fldSimple>
+      <w:r>
+        <w:fldChar w:fldCharType="begin"/>
+      </w:r>
+      <w:r>
+        <w:instrText xml:space="preserve"> SEQ Figura \* ARABIC </w:instrText>
+      </w:r>
+      <w:r>
+        <w:fldChar w:fldCharType="separate"/>
+      </w:r>
+      <w:r>
+        <w:rPr>
+          <w:noProof/>
+        </w:rPr>
+        <w:t>5</w:t>
+      </w:r>
+      <w:r>
+        <w:rPr>
+          <w:noProof/>
+        </w:rPr>
+        <w:fldChar w:fldCharType="end"/>
+      </w:r>
       <w:r>
         <w:t xml:space="preserve"> </w:t>
       </w:r>
@@ -11390,6 +11453,7 @@
           <w:dataBinding w:prefixMappings="xmlns:ns0='http://purl.org/dc/elements/1.1/' xmlns:ns1='http://schemas.openxmlformats.org/package/2006/metadata/core-properties' " w:xpath="/ns1:coreProperties[1]/ns0:title[1]" w:storeItemID="{6C3C8BC8-F283-45AE-878A-BAB7291924A1}"/>
           <w:text/>
         </w:sdtPr>
+        <w:sdtEndPr/>
         <w:sdtContent>
           <w:tc>
             <w:tcPr>
@@ -17342,6 +17406,7 @@
     <w:rsidRoot w:val="00EA0C4D"/>
     <w:rsid w:val="004138AF"/>
     <w:rsid w:val="005D4260"/>
+    <w:rsid w:val="007C29C6"/>
     <w:rsid w:val="00C52C16"/>
     <w:rsid w:val="00EA0C4D"/>
   </w:rsids>
@@ -18117,7 +18182,7 @@
 </file>
 
 <file path=customXml/itemProps1.xml><?xml version="1.0" encoding="utf-8"?>
-<ds:datastoreItem xmlns:ds="http://schemas.openxmlformats.org/officeDocument/2006/customXml" ds:itemID="{67F5B978-6D89-45DD-AA0B-EDB7E29EB400}">
+<ds:datastoreItem xmlns:ds="http://schemas.openxmlformats.org/officeDocument/2006/customXml" ds:itemID="{3AA7F46F-E9C2-4BF0-BD57-69B73610DC2D}">
   <ds:schemaRefs>
     <ds:schemaRef ds:uri="http://schemas.openxmlformats.org/officeDocument/2006/bibliography"/>
   </ds:schemaRefs>

</xml_diff>

<commit_message>
tabella con parole hard-coded finita
</commit_message>
<xml_diff>
--- a/3_Documentazione/Documentazione parole crociate.docx
+++ b/3_Documentazione/Documentazione parole crociate.docx
@@ -25,7 +25,6 @@
         <w:dataBinding w:prefixMappings="xmlns:ns0='http://purl.org/dc/elements/1.1/' xmlns:ns1='http://schemas.openxmlformats.org/package/2006/metadata/core-properties' " w:xpath="/ns1:coreProperties[1]/ns0:title[1]" w:storeItemID="{6C3C8BC8-F283-45AE-878A-BAB7291924A1}"/>
         <w:text/>
       </w:sdtPr>
-      <w:sdtEndPr/>
       <w:sdtContent>
         <w:p>
           <w:pPr>
@@ -6260,36 +6259,60 @@
       <w:bookmarkEnd w:id="16"/>
       <w:bookmarkEnd w:id="17"/>
     </w:p>
-    <w:bookmarkStart w:id="18" w:name="_GoBack"/>
     <w:p>
       <w:r>
-        <w:object w:dxaOrig="11551" w:dyaOrig="9045" w14:anchorId="59F2EB6F">
-          <v:shapetype id="_x0000_t75" coordsize="21600,21600" o:spt="75" o:preferrelative="t" path="m@4@5l@4@11@9@11@9@5xe" filled="f" stroked="f">
-            <v:stroke joinstyle="miter"/>
-            <v:formulas>
-              <v:f eqn="if lineDrawn pixelLineWidth 0"/>
-              <v:f eqn="sum @0 1 0"/>
-              <v:f eqn="sum 0 0 @1"/>
-              <v:f eqn="prod @2 1 2"/>
-              <v:f eqn="prod @3 21600 pixelWidth"/>
-              <v:f eqn="prod @3 21600 pixelHeight"/>
-              <v:f eqn="sum @0 0 1"/>
-              <v:f eqn="prod @6 1 2"/>
-              <v:f eqn="prod @7 21600 pixelWidth"/>
-              <v:f eqn="sum @8 21600 0"/>
-              <v:f eqn="prod @7 21600 pixelHeight"/>
-              <v:f eqn="sum @10 21600 0"/>
-            </v:formulas>
-            <v:path o:extrusionok="f" gradientshapeok="t" o:connecttype="rect"/>
-            <o:lock v:ext="edit" aspectratio="t"/>
-          </v:shapetype>
-          <v:shape id="_x0000_i1032" type="#_x0000_t75" style="width:515.5pt;height:399.15pt" o:ole="">
-            <v:imagedata r:id="rId8" o:title=""/>
-          </v:shape>
-          <o:OLEObject Type="Embed" ProgID="Visio.Drawing.15" ShapeID="_x0000_i1032" DrawAspect="Content" ObjectID="_1756271644" r:id="rId9"/>
-        </w:object>
-      </w:r>
-      <w:bookmarkEnd w:id="18"/>
+        <w:rPr>
+          <w:noProof/>
+        </w:rPr>
+        <w:drawing>
+          <wp:inline distT="0" distB="0" distL="0" distR="0" wp14:anchorId="243CAB69" wp14:editId="579773AC">
+            <wp:extent cx="6115685" cy="4762500"/>
+            <wp:effectExtent l="0" t="0" r="0" b="0"/>
+            <wp:docPr id="1" name="Immagine 1"/>
+            <wp:cNvGraphicFramePr>
+              <a:graphicFrameLocks xmlns:a="http://schemas.openxmlformats.org/drawingml/2006/main" noChangeAspect="1"/>
+            </wp:cNvGraphicFramePr>
+            <a:graphic xmlns:a="http://schemas.openxmlformats.org/drawingml/2006/main">
+              <a:graphicData uri="http://schemas.openxmlformats.org/drawingml/2006/picture">
+                <pic:pic xmlns:pic="http://schemas.openxmlformats.org/drawingml/2006/picture">
+                  <pic:nvPicPr>
+                    <pic:cNvPr id="0" name="Picture 11"/>
+                    <pic:cNvPicPr>
+                      <a:picLocks noChangeAspect="1" noChangeArrowheads="1"/>
+                    </pic:cNvPicPr>
+                  </pic:nvPicPr>
+                  <pic:blipFill>
+                    <a:blip r:embed="rId8">
+                      <a:extLst>
+                        <a:ext uri="{28A0092B-C50C-407E-A947-70E740481C1C}">
+                          <a14:useLocalDpi xmlns:a14="http://schemas.microsoft.com/office/drawing/2010/main" val="0"/>
+                        </a:ext>
+                      </a:extLst>
+                    </a:blip>
+                    <a:srcRect/>
+                    <a:stretch>
+                      <a:fillRect/>
+                    </a:stretch>
+                  </pic:blipFill>
+                  <pic:spPr bwMode="auto">
+                    <a:xfrm>
+                      <a:off x="0" y="0"/>
+                      <a:ext cx="6115685" cy="4762500"/>
+                    </a:xfrm>
+                    <a:prstGeom prst="rect">
+                      <a:avLst/>
+                    </a:prstGeom>
+                    <a:noFill/>
+                    <a:ln>
+                      <a:noFill/>
+                    </a:ln>
+                  </pic:spPr>
+                </pic:pic>
+              </a:graphicData>
+            </a:graphic>
+          </wp:inline>
+        </w:drawing>
+      </w:r>
     </w:p>
     <w:p>
       <w:pPr>
@@ -6298,8 +6321,8 @@
           <w:lang w:val="it-CH"/>
         </w:rPr>
       </w:pPr>
-      <w:bookmarkStart w:id="19" w:name="_Toc145054921"/>
-      <w:bookmarkStart w:id="20" w:name="_Toc145054961"/>
+      <w:bookmarkStart w:id="18" w:name="_Toc145054921"/>
+      <w:bookmarkStart w:id="19" w:name="_Toc145054961"/>
       <w:r>
         <w:rPr>
           <w:lang w:val="it-CH"/>
@@ -6307,16 +6330,16 @@
         <w:lastRenderedPageBreak/>
         <w:t>Pianificazione</w:t>
       </w:r>
+      <w:bookmarkEnd w:id="18"/>
       <w:bookmarkEnd w:id="19"/>
-      <w:bookmarkEnd w:id="20"/>
     </w:p>
     <w:p>
       <w:pPr>
         <w:sectPr>
-          <w:headerReference w:type="default" r:id="rId10"/>
-          <w:footerReference w:type="default" r:id="rId11"/>
-          <w:headerReference w:type="first" r:id="rId12"/>
-          <w:footerReference w:type="first" r:id="rId13"/>
+          <w:headerReference w:type="default" r:id="rId9"/>
+          <w:footerReference w:type="default" r:id="rId10"/>
+          <w:headerReference w:type="first" r:id="rId11"/>
+          <w:footerReference w:type="first" r:id="rId12"/>
           <w:pgSz w:w="11906" w:h="16838"/>
           <w:pgMar w:top="1985" w:right="1134" w:bottom="1418" w:left="1134" w:header="567" w:footer="567" w:gutter="0"/>
           <w:pgNumType w:start="1"/>
@@ -6344,7 +6367,7 @@
                     <pic:cNvPicPr/>
                   </pic:nvPicPr>
                   <pic:blipFill rotWithShape="1">
-                    <a:blip r:embed="rId14"/>
+                    <a:blip r:embed="rId13"/>
                     <a:srcRect l="3579" r="4596"/>
                     <a:stretch/>
                   </pic:blipFill>
@@ -6404,7 +6427,7 @@
                     <pic:cNvPicPr/>
                   </pic:nvPicPr>
                   <pic:blipFill>
-                    <a:blip r:embed="rId14"/>
+                    <a:blip r:embed="rId13"/>
                     <a:stretch>
                       <a:fillRect/>
                     </a:stretch>
@@ -6429,31 +6452,18 @@
       <w:pPr>
         <w:pStyle w:val="Didascalia"/>
       </w:pPr>
-      <w:bookmarkStart w:id="21" w:name="_Toc124775985"/>
+      <w:bookmarkStart w:id="20" w:name="_Toc124775985"/>
       <w:r>
         <w:t xml:space="preserve">Figura </w:t>
       </w:r>
-      <w:r>
-        <w:fldChar w:fldCharType="begin"/>
-      </w:r>
-      <w:r>
-        <w:instrText xml:space="preserve"> SEQ Figura \* ARABIC </w:instrText>
-      </w:r>
-      <w:r>
-        <w:fldChar w:fldCharType="separate"/>
-      </w:r>
-      <w:r>
-        <w:rPr>
-          <w:noProof/>
-        </w:rPr>
-        <w:t>2</w:t>
-      </w:r>
-      <w:r>
-        <w:rPr>
-          <w:noProof/>
-        </w:rPr>
-        <w:fldChar w:fldCharType="end"/>
-      </w:r>
+      <w:fldSimple w:instr=" SEQ Figura \* ARABIC ">
+        <w:r>
+          <w:rPr>
+            <w:noProof/>
+          </w:rPr>
+          <w:t>2</w:t>
+        </w:r>
+      </w:fldSimple>
       <w:r>
         <w:t xml:space="preserve"> </w:t>
       </w:r>
@@ -6464,16 +6474,16 @@
       <w:r>
         <w:t>Gantt</w:t>
       </w:r>
-      <w:bookmarkEnd w:id="21"/>
+      <w:bookmarkEnd w:id="20"/>
       <w:proofErr w:type="spellEnd"/>
     </w:p>
     <w:p/>
     <w:p>
       <w:pPr>
         <w:sectPr>
-          <w:footerReference w:type="default" r:id="rId15"/>
-          <w:headerReference w:type="first" r:id="rId16"/>
-          <w:footerReference w:type="first" r:id="rId17"/>
+          <w:footerReference w:type="default" r:id="rId14"/>
+          <w:headerReference w:type="first" r:id="rId15"/>
+          <w:footerReference w:type="first" r:id="rId16"/>
           <w:pgSz w:w="16838" w:h="11906" w:orient="landscape"/>
           <w:pgMar w:top="720" w:right="720" w:bottom="720" w:left="720" w:header="567" w:footer="567" w:gutter="0"/>
           <w:cols w:space="720"/>
@@ -6489,8 +6499,8 @@
           <w:lang w:val="it-CH"/>
         </w:rPr>
       </w:pPr>
-      <w:bookmarkStart w:id="22" w:name="_Toc145054922"/>
-      <w:bookmarkStart w:id="23" w:name="_Toc145054962"/>
+      <w:bookmarkStart w:id="21" w:name="_Toc145054922"/>
+      <w:bookmarkStart w:id="22" w:name="_Toc145054962"/>
       <w:r>
         <w:rPr>
           <w:lang w:val="it-CH"/>
@@ -6498,8 +6508,8 @@
         <w:lastRenderedPageBreak/>
         <w:t>Analisi dei mezzi</w:t>
       </w:r>
+      <w:bookmarkEnd w:id="21"/>
       <w:bookmarkEnd w:id="22"/>
-      <w:bookmarkEnd w:id="23"/>
     </w:p>
     <w:p>
       <w:r>
@@ -6519,18 +6529,18 @@
           <w:lang w:val="it-CH"/>
         </w:rPr>
       </w:pPr>
-      <w:bookmarkStart w:id="24" w:name="_Toc413411419"/>
-      <w:bookmarkStart w:id="25" w:name="_Toc145054923"/>
-      <w:bookmarkStart w:id="26" w:name="_Toc145054963"/>
+      <w:bookmarkStart w:id="23" w:name="_Toc413411419"/>
+      <w:bookmarkStart w:id="24" w:name="_Toc145054923"/>
+      <w:bookmarkStart w:id="25" w:name="_Toc145054963"/>
       <w:r>
         <w:rPr>
           <w:lang w:val="it-CH"/>
         </w:rPr>
         <w:t>Software</w:t>
       </w:r>
+      <w:bookmarkEnd w:id="23"/>
       <w:bookmarkEnd w:id="24"/>
       <w:bookmarkEnd w:id="25"/>
-      <w:bookmarkEnd w:id="26"/>
     </w:p>
     <w:p>
       <w:r>
@@ -6561,18 +6571,18 @@
           <w:lang w:val="it-CH"/>
         </w:rPr>
       </w:pPr>
-      <w:bookmarkStart w:id="27" w:name="_Toc413411420"/>
-      <w:bookmarkStart w:id="28" w:name="_Toc145054924"/>
-      <w:bookmarkStart w:id="29" w:name="_Toc145054964"/>
+      <w:bookmarkStart w:id="26" w:name="_Toc413411420"/>
+      <w:bookmarkStart w:id="27" w:name="_Toc145054924"/>
+      <w:bookmarkStart w:id="28" w:name="_Toc145054964"/>
       <w:r>
         <w:rPr>
           <w:lang w:val="it-CH"/>
         </w:rPr>
         <w:t>Hardware</w:t>
       </w:r>
+      <w:bookmarkEnd w:id="26"/>
       <w:bookmarkEnd w:id="27"/>
       <w:bookmarkEnd w:id="28"/>
-      <w:bookmarkEnd w:id="29"/>
     </w:p>
     <w:p>
       <w:r>
@@ -6589,15 +6599,15 @@
       <w:pPr>
         <w:pStyle w:val="Titolo1"/>
       </w:pPr>
-      <w:bookmarkStart w:id="30" w:name="_Toc429059808"/>
-      <w:bookmarkStart w:id="31" w:name="_Toc145054925"/>
-      <w:bookmarkStart w:id="32" w:name="_Toc145054965"/>
+      <w:bookmarkStart w:id="29" w:name="_Toc429059808"/>
+      <w:bookmarkStart w:id="30" w:name="_Toc145054925"/>
+      <w:bookmarkStart w:id="31" w:name="_Toc145054965"/>
       <w:r>
         <w:t>Progettazione</w:t>
       </w:r>
+      <w:bookmarkEnd w:id="29"/>
       <w:bookmarkEnd w:id="30"/>
       <w:bookmarkEnd w:id="31"/>
-      <w:bookmarkEnd w:id="32"/>
     </w:p>
     <w:p>
       <w:r>
@@ -6612,18 +6622,18 @@
           <w:lang w:val="it-CH"/>
         </w:rPr>
       </w:pPr>
-      <w:bookmarkStart w:id="33" w:name="_Toc429059809"/>
-      <w:bookmarkStart w:id="34" w:name="_Toc145054926"/>
-      <w:bookmarkStart w:id="35" w:name="_Toc145054966"/>
+      <w:bookmarkStart w:id="32" w:name="_Toc429059809"/>
+      <w:bookmarkStart w:id="33" w:name="_Toc145054926"/>
+      <w:bookmarkStart w:id="34" w:name="_Toc145054966"/>
       <w:r>
         <w:rPr>
           <w:lang w:val="it-CH"/>
         </w:rPr>
         <w:t>Design dell’architettura del sistema</w:t>
       </w:r>
+      <w:bookmarkEnd w:id="32"/>
       <w:bookmarkEnd w:id="33"/>
       <w:bookmarkEnd w:id="34"/>
-      <w:bookmarkEnd w:id="35"/>
     </w:p>
     <w:p>
       <w:r>
@@ -6695,18 +6705,18 @@
           <w:lang w:val="it-CH"/>
         </w:rPr>
       </w:pPr>
-      <w:bookmarkStart w:id="36" w:name="_Toc429059810"/>
-      <w:bookmarkStart w:id="37" w:name="_Toc145054927"/>
-      <w:bookmarkStart w:id="38" w:name="_Toc145054967"/>
+      <w:bookmarkStart w:id="35" w:name="_Toc429059810"/>
+      <w:bookmarkStart w:id="36" w:name="_Toc145054927"/>
+      <w:bookmarkStart w:id="37" w:name="_Toc145054967"/>
       <w:r>
         <w:rPr>
           <w:lang w:val="it-CH"/>
         </w:rPr>
         <w:t>Design dei dati e database</w:t>
       </w:r>
+      <w:bookmarkEnd w:id="35"/>
       <w:bookmarkEnd w:id="36"/>
       <w:bookmarkEnd w:id="37"/>
-      <w:bookmarkEnd w:id="38"/>
     </w:p>
     <w:p>
       <w:r>
@@ -6754,7 +6764,7 @@
                     </pic:cNvPicPr>
                   </pic:nvPicPr>
                   <pic:blipFill>
-                    <a:blip r:embed="rId18">
+                    <a:blip r:embed="rId17">
                       <a:extLst>
                         <a:ext uri="{28A0092B-C50C-407E-A947-70E740481C1C}">
                           <a14:useLocalDpi xmlns:a14="http://schemas.microsoft.com/office/drawing/2010/main" val="0"/>
@@ -6796,38 +6806,22 @@
       <w:pPr>
         <w:pStyle w:val="Didascalia"/>
       </w:pPr>
-      <w:bookmarkStart w:id="39" w:name="_Toc124775986"/>
+      <w:bookmarkStart w:id="38" w:name="_Toc124775986"/>
       <w:r>
         <w:t xml:space="preserve">Figura </w:t>
       </w:r>
-      <w:r>
-        <w:fldChar w:fldCharType="begin"/>
-      </w:r>
-      <w:r>
-        <w:instrText xml:space="preserve"> SEQ Figura </w:instrText>
-      </w:r>
-      <w:r>
-        <w:instrText xml:space="preserve">\* ARABIC </w:instrText>
-      </w:r>
-      <w:r>
-        <w:fldChar w:fldCharType="separate"/>
-      </w:r>
-      <w:r>
-        <w:rPr>
-          <w:noProof/>
-        </w:rPr>
-        <w:t>3</w:t>
-      </w:r>
-      <w:r>
-        <w:rPr>
-          <w:noProof/>
-        </w:rPr>
-        <w:fldChar w:fldCharType="end"/>
-      </w:r>
+      <w:fldSimple w:instr=" SEQ Figura \* ARABIC ">
+        <w:r>
+          <w:rPr>
+            <w:noProof/>
+          </w:rPr>
+          <w:t>3</w:t>
+        </w:r>
+      </w:fldSimple>
       <w:r>
         <w:t xml:space="preserve"> Diagramma ER Chen</w:t>
       </w:r>
-      <w:bookmarkEnd w:id="39"/>
+      <w:bookmarkEnd w:id="38"/>
     </w:p>
     <w:p/>
     <w:p>
@@ -6867,7 +6861,7 @@
                     </pic:cNvPicPr>
                   </pic:nvPicPr>
                   <pic:blipFill>
-                    <a:blip r:embed="rId19">
+                    <a:blip r:embed="rId18">
                       <a:extLst>
                         <a:ext uri="{28A0092B-C50C-407E-A947-70E740481C1C}">
                           <a14:useLocalDpi xmlns:a14="http://schemas.microsoft.com/office/drawing/2010/main" val="0"/>
@@ -6909,38 +6903,25 @@
       <w:pPr>
         <w:pStyle w:val="Didascalia"/>
       </w:pPr>
-      <w:bookmarkStart w:id="40" w:name="_Toc124775987"/>
+      <w:bookmarkStart w:id="39" w:name="_Toc124775987"/>
       <w:r>
         <w:t xml:space="preserve">Figura </w:t>
       </w:r>
-      <w:r>
-        <w:fldChar w:fldCharType="begin"/>
-      </w:r>
-      <w:r>
-        <w:instrText xml:space="preserve"> SEQ Figura \* ARABIC </w:instrText>
-      </w:r>
-      <w:r>
-        <w:fldChar w:fldCharType="separate"/>
-      </w:r>
-      <w:r>
-        <w:rPr>
-          <w:noProof/>
-        </w:rPr>
-        <w:t>4</w:t>
-      </w:r>
-      <w:r>
-        <w:rPr>
-          <w:noProof/>
-        </w:rPr>
-        <w:fldChar w:fldCharType="end"/>
-      </w:r>
+      <w:fldSimple w:instr=" SEQ Figura \* ARABIC ">
+        <w:r>
+          <w:rPr>
+            <w:noProof/>
+          </w:rPr>
+          <w:t>4</w:t>
+        </w:r>
+      </w:fldSimple>
       <w:r>
         <w:t xml:space="preserve"> </w:t>
       </w:r>
       <w:r>
         <w:t>Diagramma ER Barker</w:t>
       </w:r>
-      <w:bookmarkEnd w:id="40"/>
+      <w:bookmarkEnd w:id="39"/>
     </w:p>
     <w:p/>
     <w:p>
@@ -6955,9 +6936,9 @@
           <w:lang w:val="it-CH"/>
         </w:rPr>
       </w:pPr>
-      <w:bookmarkStart w:id="41" w:name="_Toc429059811"/>
-      <w:bookmarkStart w:id="42" w:name="_Toc145054928"/>
-      <w:bookmarkStart w:id="43" w:name="_Toc145054968"/>
+      <w:bookmarkStart w:id="40" w:name="_Toc429059811"/>
+      <w:bookmarkStart w:id="41" w:name="_Toc145054928"/>
+      <w:bookmarkStart w:id="42" w:name="_Toc145054968"/>
       <w:r>
         <w:rPr>
           <w:lang w:val="it-CH"/>
@@ -6965,9 +6946,9 @@
         <w:lastRenderedPageBreak/>
         <w:t>Design delle interfacce</w:t>
       </w:r>
+      <w:bookmarkEnd w:id="40"/>
       <w:bookmarkEnd w:id="41"/>
       <w:bookmarkEnd w:id="42"/>
-      <w:bookmarkEnd w:id="43"/>
     </w:p>
     <w:p>
       <w:r>
@@ -6998,7 +6979,7 @@
                     </pic:cNvPicPr>
                   </pic:nvPicPr>
                   <pic:blipFill rotWithShape="1">
-                    <a:blip r:embed="rId20">
+                    <a:blip r:embed="rId19">
                       <a:extLst>
                         <a:ext uri="{28A0092B-C50C-407E-A947-70E740481C1C}">
                           <a14:useLocalDpi xmlns:a14="http://schemas.microsoft.com/office/drawing/2010/main" val="0"/>
@@ -7040,17 +7021,75 @@
           <w:lang w:val="it-CH"/>
         </w:rPr>
       </w:pPr>
-      <w:bookmarkStart w:id="44" w:name="_Toc429059812"/>
-      <w:bookmarkStart w:id="45" w:name="_Toc145054929"/>
-      <w:bookmarkStart w:id="46" w:name="_Toc145054969"/>
+      <w:bookmarkStart w:id="43" w:name="_Toc429059812"/>
+      <w:bookmarkStart w:id="44" w:name="_Toc145054929"/>
+      <w:bookmarkStart w:id="45" w:name="_Toc145054969"/>
       <w:r>
         <w:rPr>
           <w:lang w:val="it-CH"/>
         </w:rPr>
+        <w:lastRenderedPageBreak/>
         <w:t>Design procedurale</w:t>
       </w:r>
+      <w:bookmarkEnd w:id="43"/>
       <w:bookmarkEnd w:id="44"/>
       <w:bookmarkEnd w:id="45"/>
+    </w:p>
+    <w:p>
+      <w:bookmarkStart w:id="46" w:name="_GoBack"/>
+      <w:r>
+        <w:rPr>
+          <w:noProof/>
+        </w:rPr>
+        <w:drawing>
+          <wp:inline distT="0" distB="0" distL="0" distR="0" wp14:anchorId="434B9690" wp14:editId="764C7A16">
+            <wp:extent cx="5618073" cy="6738424"/>
+            <wp:effectExtent l="0" t="0" r="1905" b="5715"/>
+            <wp:docPr id="16" name="Immagine 16"/>
+            <wp:cNvGraphicFramePr>
+              <a:graphicFrameLocks xmlns:a="http://schemas.openxmlformats.org/drawingml/2006/main" noChangeAspect="1"/>
+            </wp:cNvGraphicFramePr>
+            <a:graphic xmlns:a="http://schemas.openxmlformats.org/drawingml/2006/main">
+              <a:graphicData uri="http://schemas.openxmlformats.org/drawingml/2006/picture">
+                <pic:pic xmlns:pic="http://schemas.openxmlformats.org/drawingml/2006/picture">
+                  <pic:nvPicPr>
+                    <pic:cNvPr id="0" name="Picture 15"/>
+                    <pic:cNvPicPr>
+                      <a:picLocks noChangeAspect="1" noChangeArrowheads="1"/>
+                    </pic:cNvPicPr>
+                  </pic:nvPicPr>
+                  <pic:blipFill>
+                    <a:blip r:embed="rId20">
+                      <a:extLst>
+                        <a:ext uri="{28A0092B-C50C-407E-A947-70E740481C1C}">
+                          <a14:useLocalDpi xmlns:a14="http://schemas.microsoft.com/office/drawing/2010/main" val="0"/>
+                        </a:ext>
+                      </a:extLst>
+                    </a:blip>
+                    <a:srcRect/>
+                    <a:stretch>
+                      <a:fillRect/>
+                    </a:stretch>
+                  </pic:blipFill>
+                  <pic:spPr bwMode="auto">
+                    <a:xfrm>
+                      <a:off x="0" y="0"/>
+                      <a:ext cx="5627666" cy="6749931"/>
+                    </a:xfrm>
+                    <a:prstGeom prst="rect">
+                      <a:avLst/>
+                    </a:prstGeom>
+                    <a:noFill/>
+                    <a:ln>
+                      <a:noFill/>
+                    </a:ln>
+                  </pic:spPr>
+                </pic:pic>
+              </a:graphicData>
+            </a:graphic>
+          </wp:inline>
+        </w:drawing>
+      </w:r>
       <w:bookmarkEnd w:id="46"/>
     </w:p>
     <w:p>
@@ -7121,6 +7160,7 @@
     <w:p/>
     <w:p>
       <w:r>
+        <w:lastRenderedPageBreak/>
         <w:t>Questi documenti permetteranno di rappresentare i dettagli procedurali per la realizzazione del prodotto.</w:t>
       </w:r>
     </w:p>
@@ -9202,27 +9242,14 @@
       <w:r>
         <w:t xml:space="preserve">Figura </w:t>
       </w:r>
-      <w:r>
-        <w:fldChar w:fldCharType="begin"/>
-      </w:r>
-      <w:r>
-        <w:instrText xml:space="preserve"> SEQ Figura \* ARABIC </w:instrText>
-      </w:r>
-      <w:r>
-        <w:fldChar w:fldCharType="separate"/>
-      </w:r>
-      <w:r>
-        <w:rPr>
-          <w:noProof/>
-        </w:rPr>
-        <w:t>5</w:t>
-      </w:r>
-      <w:r>
-        <w:rPr>
-          <w:noProof/>
-        </w:rPr>
-        <w:fldChar w:fldCharType="end"/>
-      </w:r>
+      <w:fldSimple w:instr=" SEQ Figura \* ARABIC ">
+        <w:r>
+          <w:rPr>
+            <w:noProof/>
+          </w:rPr>
+          <w:t>5</w:t>
+        </w:r>
+      </w:fldSimple>
       <w:r>
         <w:t xml:space="preserve"> </w:t>
       </w:r>
@@ -11453,7 +11480,6 @@
           <w:dataBinding w:prefixMappings="xmlns:ns0='http://purl.org/dc/elements/1.1/' xmlns:ns1='http://schemas.openxmlformats.org/package/2006/metadata/core-properties' " w:xpath="/ns1:coreProperties[1]/ns0:title[1]" w:storeItemID="{6C3C8BC8-F283-45AE-878A-BAB7291924A1}"/>
           <w:text/>
         </w:sdtPr>
-        <w:sdtEndPr/>
         <w:sdtContent>
           <w:tc>
             <w:tcPr>
@@ -17406,7 +17432,7 @@
     <w:rsidRoot w:val="00EA0C4D"/>
     <w:rsid w:val="004138AF"/>
     <w:rsid w:val="005D4260"/>
-    <w:rsid w:val="007C29C6"/>
+    <w:rsid w:val="006A7E1E"/>
     <w:rsid w:val="00C52C16"/>
     <w:rsid w:val="00EA0C4D"/>
   </w:rsids>
@@ -18182,7 +18208,7 @@
 </file>
 
 <file path=customXml/itemProps1.xml><?xml version="1.0" encoding="utf-8"?>
-<ds:datastoreItem xmlns:ds="http://schemas.openxmlformats.org/officeDocument/2006/customXml" ds:itemID="{3AA7F46F-E9C2-4BF0-BD57-69B73610DC2D}">
+<ds:datastoreItem xmlns:ds="http://schemas.openxmlformats.org/officeDocument/2006/customXml" ds:itemID="{843A1944-8167-4AE1-AD04-C439E000050E}">
   <ds:schemaRefs>
     <ds:schemaRef ds:uri="http://schemas.openxmlformats.org/officeDocument/2006/bibliography"/>
   </ds:schemaRefs>

</xml_diff>

<commit_message>
Aggiunta doc e aggiornamenti mod adulti
</commit_message>
<xml_diff>
--- a/3_Documentazione/Documentazione parole crociate.docx
+++ b/3_Documentazione/Documentazione parole crociate.docx
@@ -25,6 +25,7 @@
         <w:dataBinding w:prefixMappings="xmlns:ns0='http://purl.org/dc/elements/1.1/' xmlns:ns1='http://schemas.openxmlformats.org/package/2006/metadata/core-properties' " w:xpath="/ns1:coreProperties[1]/ns0:title[1]" w:storeItemID="{6C3C8BC8-F283-45AE-878A-BAB7291924A1}"/>
         <w:text/>
       </w:sdtPr>
+      <w:sdtEndPr/>
       <w:sdtContent>
         <w:p>
           <w:pPr>
@@ -6449,7 +6450,7 @@
           <w:rPr>
             <w:noProof/>
           </w:rPr>
-          <w:t>2</w:t>
+          <w:t>1</w:t>
         </w:r>
       </w:fldSimple>
       <w:r>
@@ -6803,7 +6804,7 @@
           <w:rPr>
             <w:noProof/>
           </w:rPr>
-          <w:t>3</w:t>
+          <w:t>2</w:t>
         </w:r>
       </w:fldSimple>
       <w:r>
@@ -6900,7 +6901,7 @@
           <w:rPr>
             <w:noProof/>
           </w:rPr>
-          <w:t>4</w:t>
+          <w:t>3</w:t>
         </w:r>
       </w:fldSimple>
       <w:r>
@@ -7016,23 +7017,27 @@
         <w:rPr>
           <w:lang w:val="it-CH"/>
         </w:rPr>
-        <w:lastRenderedPageBreak/>
         <w:t>Design procedurale</w:t>
       </w:r>
       <w:bookmarkEnd w:id="43"/>
       <w:bookmarkEnd w:id="44"/>
       <w:bookmarkEnd w:id="45"/>
     </w:p>
+    <w:p/>
     <w:p>
+      <w:pPr>
+        <w:keepNext/>
+      </w:pPr>
       <w:r>
         <w:rPr>
           <w:noProof/>
         </w:rPr>
+        <w:lastRenderedPageBreak/>
         <w:drawing>
-          <wp:inline distT="0" distB="0" distL="0" distR="0" wp14:anchorId="434B9690" wp14:editId="764C7A16">
-            <wp:extent cx="5618073" cy="6738424"/>
-            <wp:effectExtent l="0" t="0" r="1905" b="5715"/>
-            <wp:docPr id="16" name="Immagine 16"/>
+          <wp:inline distT="0" distB="0" distL="0" distR="0" wp14:anchorId="3C01E708" wp14:editId="49BFF0BD">
+            <wp:extent cx="6284794" cy="5466378"/>
+            <wp:effectExtent l="0" t="0" r="1905" b="1270"/>
+            <wp:docPr id="17" name="Immagine 17"/>
             <wp:cNvGraphicFramePr>
               <a:graphicFrameLocks xmlns:a="http://schemas.openxmlformats.org/drawingml/2006/main" noChangeAspect="1"/>
             </wp:cNvGraphicFramePr>
@@ -7040,36 +7045,30 @@
               <a:graphicData uri="http://schemas.openxmlformats.org/drawingml/2006/picture">
                 <pic:pic xmlns:pic="http://schemas.openxmlformats.org/drawingml/2006/picture">
                   <pic:nvPicPr>
-                    <pic:cNvPr id="0" name="Picture 15"/>
-                    <pic:cNvPicPr>
-                      <a:picLocks noChangeAspect="1" noChangeArrowheads="1"/>
-                    </pic:cNvPicPr>
+                    <pic:cNvPr id="1" name=""/>
+                    <pic:cNvPicPr/>
                   </pic:nvPicPr>
-                  <pic:blipFill>
-                    <a:blip r:embed="rId20">
-                      <a:extLst>
-                        <a:ext uri="{28A0092B-C50C-407E-A947-70E740481C1C}">
-                          <a14:useLocalDpi xmlns:a14="http://schemas.microsoft.com/office/drawing/2010/main" val="0"/>
-                        </a:ext>
-                      </a:extLst>
-                    </a:blip>
-                    <a:srcRect/>
-                    <a:stretch>
-                      <a:fillRect/>
-                    </a:stretch>
+                  <pic:blipFill rotWithShape="1">
+                    <a:blip r:embed="rId20"/>
+                    <a:srcRect l="17953" r="17380"/>
+                    <a:stretch/>
                   </pic:blipFill>
                   <pic:spPr bwMode="auto">
                     <a:xfrm>
                       <a:off x="0" y="0"/>
-                      <a:ext cx="5627666" cy="6749931"/>
+                      <a:ext cx="6313791" cy="5491599"/>
                     </a:xfrm>
                     <a:prstGeom prst="rect">
                       <a:avLst/>
                     </a:prstGeom>
-                    <a:noFill/>
                     <a:ln>
                       <a:noFill/>
                     </a:ln>
+                    <a:extLst>
+                      <a:ext uri="{53640926-AAD7-44D8-BBD7-CCE9431645EC}">
+                        <a14:shadowObscured xmlns:a14="http://schemas.microsoft.com/office/drawing/2010/main"/>
+                      </a:ext>
+                    </a:extLst>
                   </pic:spPr>
                 </pic:pic>
               </a:graphicData>
@@ -7079,78 +7078,40 @@
       </w:r>
     </w:p>
     <w:p>
-      <w:r>
-        <w:t>Descrive i concetti dettagliati dell’architettura/sviluppo utilizzando ad esempio:</w:t>
+      <w:pPr>
+        <w:pStyle w:val="Didascalia"/>
+      </w:pPr>
+      <w:r>
+        <w:t xml:space="preserve">Figura </w:t>
+      </w:r>
+      <w:r>
+        <w:fldChar w:fldCharType="begin"/>
+      </w:r>
+      <w:r>
+        <w:instrText xml:space="preserve"> SEQ Figura \* ARABIC </w:instrText>
+      </w:r>
+      <w:r>
+        <w:fldChar w:fldCharType="separate"/>
+      </w:r>
+      <w:r>
+        <w:rPr>
+          <w:noProof/>
+        </w:rPr>
+        <w:t>4</w:t>
+      </w:r>
+      <w:r>
+        <w:rPr>
+          <w:noProof/>
+        </w:rPr>
+        <w:fldChar w:fldCharType="end"/>
+      </w:r>
+      <w:r>
+        <w:t xml:space="preserve"> Diagramma di flusso - inserimento parole</w:t>
+      </w:r>
+      <w:r>
+        <w:t xml:space="preserve"> nella tabella</w:t>
       </w:r>
     </w:p>
-    <w:p>
-      <w:pPr>
-        <w:numPr>
-          <w:ilvl w:val="0"/>
-          <w:numId w:val="11"/>
-        </w:numPr>
-      </w:pPr>
-      <w:r>
-        <w:t>Diagrammi di flusso e Nassi.</w:t>
-      </w:r>
-    </w:p>
-    <w:p>
-      <w:pPr>
-        <w:numPr>
-          <w:ilvl w:val="0"/>
-          <w:numId w:val="11"/>
-        </w:numPr>
-      </w:pPr>
-      <w:r>
-        <w:t>Tabelle.</w:t>
-      </w:r>
-    </w:p>
-    <w:p>
-      <w:pPr>
-        <w:numPr>
-          <w:ilvl w:val="0"/>
-          <w:numId w:val="11"/>
-        </w:numPr>
-      </w:pPr>
-      <w:r>
-        <w:t>Classi e metodi.</w:t>
-      </w:r>
-    </w:p>
-    <w:p>
-      <w:pPr>
-        <w:numPr>
-          <w:ilvl w:val="0"/>
-          <w:numId w:val="11"/>
-        </w:numPr>
-      </w:pPr>
-      <w:r>
-        <w:t xml:space="preserve">Tabelle di </w:t>
-      </w:r>
-      <w:proofErr w:type="spellStart"/>
-      <w:r>
-        <w:t>routing</w:t>
-      </w:r>
-      <w:proofErr w:type="spellEnd"/>
-    </w:p>
-    <w:p>
-      <w:pPr>
-        <w:numPr>
-          <w:ilvl w:val="0"/>
-          <w:numId w:val="11"/>
-        </w:numPr>
-      </w:pPr>
-      <w:r>
-        <w:t>Diritti di accesso a condivisioni …</w:t>
-      </w:r>
-    </w:p>
-    <w:p/>
-    <w:p>
-      <w:r>
-        <w:lastRenderedPageBreak/>
-        <w:t>Questi documenti permetteranno di rappresentare i dettagli procedurali per la realizzazione del prodotto.</w:t>
-      </w:r>
-    </w:p>
-    <w:p/>
     <w:p>
       <w:r>
         <w:br w:type="page"/>
@@ -7301,9 +7262,6 @@
     <w:p>
       <w:pPr>
         <w:pStyle w:val="Titolo2"/>
-        <w:rPr>
-          <w:lang w:val="it-CH"/>
-        </w:rPr>
       </w:pPr>
       <w:bookmarkStart w:id="52" w:name="_Toc461179224"/>
       <w:bookmarkStart w:id="53" w:name="_Toc145054932"/>
@@ -7318,12 +7276,6 @@
       <w:bookmarkEnd w:id="53"/>
       <w:bookmarkEnd w:id="54"/>
     </w:p>
-    <w:p>
-      <w:r>
-        <w:t>Definire in modo accurato tutti i test che devono essere realizzati per garantire l’adempimento delle richieste formulate nei requisiti. I test fungono da garanzia di qualità del prodotto. Ogni test deve essere ripetibile alle stesse condizioni.</w:t>
-      </w:r>
-    </w:p>
-    <w:p/>
     <w:tbl>
       <w:tblPr>
         <w:tblW w:w="9637" w:type="dxa"/>
@@ -7510,7 +7462,6 @@
                 <w:szCs w:val="24"/>
                 <w:lang w:val="it-CH"/>
               </w:rPr>
-              <w:lastRenderedPageBreak/>
               <w:t>Descrizione</w:t>
             </w:r>
           </w:p>
@@ -7671,6 +7622,7 @@
                 <w:szCs w:val="24"/>
                 <w:lang w:val="it-CH"/>
               </w:rPr>
+              <w:lastRenderedPageBreak/>
               <w:t>Risultati attesi</w:t>
             </w:r>
           </w:p>
@@ -8249,13 +8201,7 @@
               <w:rPr>
                 <w:szCs w:val="24"/>
               </w:rPr>
-              <w:t>0</w:t>
-            </w:r>
-            <w:r>
-              <w:rPr>
-                <w:szCs w:val="24"/>
-              </w:rPr>
-              <w:t>3</w:t>
+              <w:t>03</w:t>
             </w:r>
           </w:p>
         </w:tc>
@@ -8356,15 +8302,7 @@
                 <w:szCs w:val="24"/>
                 <w:lang w:val="it-CH"/>
               </w:rPr>
-              <w:t xml:space="preserve">Si verifica che </w:t>
-            </w:r>
-            <w:r>
-              <w:rPr>
-                <w:sz w:val="24"/>
-                <w:szCs w:val="24"/>
-                <w:lang w:val="it-CH"/>
-              </w:rPr>
-              <w:t>le tutte le difficoltà funzionino correttamente, parole e grandezza corrette.</w:t>
+              <w:t>Si verifica che le tutte le difficoltà funzionino correttamente, parole e grandezza corrette.</w:t>
             </w:r>
           </w:p>
         </w:tc>
@@ -8472,23 +8410,7 @@
                 <w:szCs w:val="24"/>
                 <w:lang w:val="it-CH"/>
               </w:rPr>
-              <w:t xml:space="preserve">Selezionare la </w:t>
-            </w:r>
-            <w:r>
-              <w:rPr>
-                <w:sz w:val="24"/>
-                <w:szCs w:val="24"/>
-                <w:lang w:val="it-CH"/>
-              </w:rPr>
-              <w:t>difficoltà</w:t>
-            </w:r>
-            <w:r>
-              <w:rPr>
-                <w:sz w:val="24"/>
-                <w:szCs w:val="24"/>
-                <w:lang w:val="it-CH"/>
-              </w:rPr>
-              <w:t xml:space="preserve"> tramite input</w:t>
+              <w:t>Selezionare la difficoltà tramite input</w:t>
             </w:r>
           </w:p>
           <w:p>
@@ -8642,7 +8564,6 @@
                 <w:szCs w:val="24"/>
                 <w:lang w:val="it-CH"/>
               </w:rPr>
-              <w:lastRenderedPageBreak/>
               <w:t>Test Case</w:t>
             </w:r>
           </w:p>
@@ -8713,6 +8634,12 @@
                 <w:szCs w:val="24"/>
               </w:rPr>
               <w:t>0</w:t>
+            </w:r>
+            <w:r>
+              <w:rPr>
+                <w:szCs w:val="24"/>
+              </w:rPr>
+              <w:t>5</w:t>
             </w:r>
           </w:p>
         </w:tc>
@@ -8755,6 +8682,14 @@
                 <w:lang w:val="it-CH"/>
               </w:rPr>
             </w:pPr>
+            <w:r>
+              <w:rPr>
+                <w:sz w:val="24"/>
+                <w:szCs w:val="24"/>
+                <w:lang w:val="it-CH"/>
+              </w:rPr>
+              <w:t>Export tabella</w:t>
+            </w:r>
           </w:p>
         </w:tc>
       </w:tr>
@@ -8799,6 +8734,32 @@
                 <w:lang w:val="it-CH"/>
               </w:rPr>
             </w:pPr>
+            <w:r>
+              <w:rPr>
+                <w:sz w:val="24"/>
+                <w:szCs w:val="24"/>
+                <w:lang w:val="it-CH"/>
+              </w:rPr>
+              <w:t xml:space="preserve">Si verifica che l’export in formato </w:t>
+            </w:r>
+            <w:proofErr w:type="spellStart"/>
+            <w:r>
+              <w:rPr>
+                <w:sz w:val="24"/>
+                <w:szCs w:val="24"/>
+                <w:lang w:val="it-CH"/>
+              </w:rPr>
+              <w:t>txt</w:t>
+            </w:r>
+            <w:proofErr w:type="spellEnd"/>
+            <w:r>
+              <w:rPr>
+                <w:sz w:val="24"/>
+                <w:szCs w:val="24"/>
+                <w:lang w:val="it-CH"/>
+              </w:rPr>
+              <w:t xml:space="preserve"> e html funzioni correttamente</w:t>
+            </w:r>
           </w:p>
         </w:tc>
       </w:tr>
@@ -8825,6 +8786,7 @@
                 <w:szCs w:val="24"/>
                 <w:lang w:val="it-CH"/>
               </w:rPr>
+              <w:lastRenderedPageBreak/>
               <w:t>Prerequisiti</w:t>
             </w:r>
           </w:p>
@@ -8850,6 +8812,14 @@
                 <w:lang w:val="it-CH"/>
               </w:rPr>
               <w:t>Tabella completata</w:t>
+            </w:r>
+            <w:r>
+              <w:rPr>
+                <w:sz w:val="24"/>
+                <w:szCs w:val="24"/>
+                <w:lang w:val="it-CH"/>
+              </w:rPr>
+              <w:t xml:space="preserve"> e export completato</w:t>
             </w:r>
           </w:p>
         </w:tc>
@@ -8888,25 +8858,29 @@
           </w:tcPr>
           <w:p>
             <w:pPr>
-              <w:pStyle w:val="BodyTextChar"/>
+              <w:pStyle w:val="Corpotesto"/>
               <w:numPr>
                 <w:ilvl w:val="0"/>
                 <w:numId w:val="29"/>
               </w:numPr>
               <w:rPr>
-                <w:sz w:val="24"/>
-                <w:szCs w:val="24"/>
-                <w:lang w:val="it-CH"/>
+                <w:lang w:eastAsia="en-US"/>
               </w:rPr>
             </w:pPr>
             <w:r>
               <w:rPr>
-                <w:sz w:val="24"/>
-                <w:szCs w:val="24"/>
-                <w:lang w:val="it-CH"/>
-              </w:rPr>
-              <w:t>Selezionare la difficoltà tramite input</w:t>
-            </w:r>
+                <w:lang w:eastAsia="en-US"/>
+              </w:rPr>
+              <w:t xml:space="preserve">Cliccare export </w:t>
+            </w:r>
+            <w:proofErr w:type="spellStart"/>
+            <w:r>
+              <w:rPr>
+                <w:lang w:eastAsia="en-US"/>
+              </w:rPr>
+              <w:t>txt</w:t>
+            </w:r>
+            <w:proofErr w:type="spellEnd"/>
           </w:p>
           <w:p>
             <w:pPr>
@@ -8923,10 +8897,8 @@
               <w:rPr>
                 <w:lang w:eastAsia="en-US"/>
               </w:rPr>
-              <w:t>Cliccare “genera tabella”</w:t>
-            </w:r>
-            <w:bookmarkStart w:id="56" w:name="_GoBack"/>
-            <w:bookmarkEnd w:id="56"/>
+              <w:t>Aprire file (da verificare)</w:t>
+            </w:r>
           </w:p>
           <w:p>
             <w:pPr>
@@ -8943,7 +8915,61 @@
               <w:rPr>
                 <w:lang w:eastAsia="en-US"/>
               </w:rPr>
-              <w:t>Rifare i passaggi per tutte le difficoltà</w:t>
+              <w:t>Verificare che contenuto sia corretto</w:t>
+            </w:r>
+          </w:p>
+          <w:p>
+            <w:pPr>
+              <w:pStyle w:val="Corpotesto"/>
+              <w:numPr>
+                <w:ilvl w:val="0"/>
+                <w:numId w:val="29"/>
+              </w:numPr>
+              <w:rPr>
+                <w:lang w:eastAsia="en-US"/>
+              </w:rPr>
+            </w:pPr>
+            <w:r>
+              <w:rPr>
+                <w:lang w:eastAsia="en-US"/>
+              </w:rPr>
+              <w:t>Cliccare export html</w:t>
+            </w:r>
+          </w:p>
+          <w:p>
+            <w:pPr>
+              <w:pStyle w:val="Corpotesto"/>
+              <w:numPr>
+                <w:ilvl w:val="0"/>
+                <w:numId w:val="29"/>
+              </w:numPr>
+              <w:rPr>
+                <w:lang w:eastAsia="en-US"/>
+              </w:rPr>
+            </w:pPr>
+            <w:r>
+              <w:rPr>
+                <w:lang w:eastAsia="en-US"/>
+              </w:rPr>
+              <w:t>Aprire file (da verificare)</w:t>
+            </w:r>
+          </w:p>
+          <w:p>
+            <w:pPr>
+              <w:pStyle w:val="Corpotesto"/>
+              <w:numPr>
+                <w:ilvl w:val="0"/>
+                <w:numId w:val="29"/>
+              </w:numPr>
+              <w:rPr>
+                <w:lang w:eastAsia="en-US"/>
+              </w:rPr>
+            </w:pPr>
+            <w:r>
+              <w:rPr>
+                <w:lang w:eastAsia="en-US"/>
+              </w:rPr>
+              <w:t>Verificare che contenuto sia corretto</w:t>
             </w:r>
           </w:p>
         </w:tc>
@@ -8989,6 +9015,521 @@
                 <w:lang w:val="it-CH"/>
               </w:rPr>
             </w:pPr>
+            <w:r>
+              <w:rPr>
+                <w:sz w:val="24"/>
+                <w:szCs w:val="24"/>
+                <w:lang w:val="it-CH"/>
+              </w:rPr>
+              <w:t>Nei file ci dovrà essere la tabella riempita con la lista delle parole.</w:t>
+            </w:r>
+          </w:p>
+        </w:tc>
+      </w:tr>
+    </w:tbl>
+    <w:p/>
+    <w:tbl>
+      <w:tblPr>
+        <w:tblW w:w="9637" w:type="dxa"/>
+        <w:tblInd w:w="-3" w:type="dxa"/>
+        <w:tblBorders>
+          <w:top w:val="single" w:sz="2" w:space="0" w:color="auto"/>
+          <w:left w:val="single" w:sz="2" w:space="0" w:color="auto"/>
+          <w:bottom w:val="single" w:sz="2" w:space="0" w:color="auto"/>
+          <w:right w:val="single" w:sz="2" w:space="0" w:color="auto"/>
+          <w:insideH w:val="single" w:sz="2" w:space="0" w:color="auto"/>
+          <w:insideV w:val="single" w:sz="2" w:space="0" w:color="auto"/>
+        </w:tblBorders>
+        <w:tblLayout w:type="fixed"/>
+        <w:tblCellMar>
+          <w:top w:w="57" w:type="dxa"/>
+          <w:bottom w:w="57" w:type="dxa"/>
+        </w:tblCellMar>
+        <w:tblLook w:val="01E0" w:firstRow="1" w:lastRow="1" w:firstColumn="1" w:lastColumn="1" w:noHBand="0" w:noVBand="0"/>
+      </w:tblPr>
+      <w:tblGrid>
+        <w:gridCol w:w="1843"/>
+        <w:gridCol w:w="1885"/>
+        <w:gridCol w:w="948"/>
+        <w:gridCol w:w="4961"/>
+      </w:tblGrid>
+      <w:tr>
+        <w:tc>
+          <w:tcPr>
+            <w:tcW w:w="1843" w:type="dxa"/>
+            <w:shd w:val="clear" w:color="auto" w:fill="D9D9D9" w:themeFill="background1" w:themeFillShade="D9"/>
+          </w:tcPr>
+          <w:p>
+            <w:pPr>
+              <w:pStyle w:val="BodyTextChar"/>
+              <w:rPr>
+                <w:b/>
+                <w:sz w:val="24"/>
+                <w:szCs w:val="24"/>
+                <w:lang w:val="it-CH"/>
+              </w:rPr>
+            </w:pPr>
+            <w:r>
+              <w:rPr>
+                <w:b/>
+                <w:sz w:val="24"/>
+                <w:szCs w:val="24"/>
+                <w:lang w:val="it-CH"/>
+              </w:rPr>
+              <w:t>Test Case</w:t>
+            </w:r>
+          </w:p>
+          <w:p>
+            <w:pPr>
+              <w:pStyle w:val="Corpotesto"/>
+              <w:rPr>
+                <w:b/>
+                <w:szCs w:val="24"/>
+                <w:lang w:eastAsia="en-US"/>
+              </w:rPr>
+            </w:pPr>
+            <w:r>
+              <w:rPr>
+                <w:b/>
+                <w:szCs w:val="24"/>
+                <w:lang w:eastAsia="en-US"/>
+              </w:rPr>
+              <w:t>Riferimento</w:t>
+            </w:r>
+          </w:p>
+        </w:tc>
+        <w:tc>
+          <w:tcPr>
+            <w:tcW w:w="1885" w:type="dxa"/>
+          </w:tcPr>
+          <w:p>
+            <w:pPr>
+              <w:pStyle w:val="BodyTextChar"/>
+              <w:rPr>
+                <w:sz w:val="24"/>
+                <w:szCs w:val="24"/>
+                <w:lang w:val="it-CH"/>
+              </w:rPr>
+            </w:pPr>
+            <w:r>
+              <w:rPr>
+                <w:sz w:val="24"/>
+                <w:szCs w:val="24"/>
+                <w:lang w:val="it-CH"/>
+              </w:rPr>
+              <w:t>TC-00</w:t>
+            </w:r>
+            <w:r>
+              <w:rPr>
+                <w:sz w:val="24"/>
+                <w:szCs w:val="24"/>
+                <w:lang w:val="it-CH"/>
+              </w:rPr>
+              <w:t>5</w:t>
+            </w:r>
+          </w:p>
+          <w:p>
+            <w:pPr>
+              <w:rPr>
+                <w:szCs w:val="24"/>
+                <w:lang w:eastAsia="en-US"/>
+              </w:rPr>
+            </w:pPr>
+            <w:r>
+              <w:rPr>
+                <w:szCs w:val="24"/>
+              </w:rPr>
+              <w:t>REQ-0</w:t>
+            </w:r>
+            <w:r>
+              <w:rPr>
+                <w:szCs w:val="24"/>
+              </w:rPr>
+              <w:t>0</w:t>
+            </w:r>
+          </w:p>
+        </w:tc>
+        <w:tc>
+          <w:tcPr>
+            <w:tcW w:w="948" w:type="dxa"/>
+            <w:shd w:val="clear" w:color="auto" w:fill="D9D9D9" w:themeFill="background1" w:themeFillShade="D9"/>
+          </w:tcPr>
+          <w:p>
+            <w:pPr>
+              <w:pStyle w:val="BodyTextChar"/>
+              <w:rPr>
+                <w:b/>
+                <w:sz w:val="24"/>
+                <w:szCs w:val="24"/>
+                <w:lang w:val="it-CH"/>
+              </w:rPr>
+            </w:pPr>
+            <w:r>
+              <w:rPr>
+                <w:b/>
+                <w:sz w:val="24"/>
+                <w:szCs w:val="24"/>
+                <w:lang w:val="it-CH"/>
+              </w:rPr>
+              <w:t>Nome</w:t>
+            </w:r>
+          </w:p>
+        </w:tc>
+        <w:tc>
+          <w:tcPr>
+            <w:tcW w:w="4961" w:type="dxa"/>
+          </w:tcPr>
+          <w:p>
+            <w:pPr>
+              <w:pStyle w:val="BodyTextChar"/>
+              <w:rPr>
+                <w:sz w:val="24"/>
+                <w:szCs w:val="24"/>
+                <w:lang w:val="it-CH"/>
+              </w:rPr>
+            </w:pPr>
+            <w:r>
+              <w:rPr>
+                <w:sz w:val="24"/>
+                <w:szCs w:val="24"/>
+                <w:lang w:val="it-CH"/>
+              </w:rPr>
+              <w:t>Scelta del font</w:t>
+            </w:r>
+          </w:p>
+        </w:tc>
+      </w:tr>
+      <w:tr>
+        <w:tc>
+          <w:tcPr>
+            <w:tcW w:w="1843" w:type="dxa"/>
+            <w:shd w:val="clear" w:color="auto" w:fill="D9D9D9" w:themeFill="background1" w:themeFillShade="D9"/>
+          </w:tcPr>
+          <w:p>
+            <w:pPr>
+              <w:pStyle w:val="BodyTextChar"/>
+              <w:rPr>
+                <w:b/>
+                <w:sz w:val="24"/>
+                <w:szCs w:val="24"/>
+                <w:lang w:val="it-CH"/>
+              </w:rPr>
+            </w:pPr>
+            <w:r>
+              <w:rPr>
+                <w:b/>
+                <w:sz w:val="24"/>
+                <w:szCs w:val="24"/>
+                <w:lang w:val="it-CH"/>
+              </w:rPr>
+              <w:t>Descrizione</w:t>
+            </w:r>
+          </w:p>
+        </w:tc>
+        <w:tc>
+          <w:tcPr>
+            <w:tcW w:w="7794" w:type="dxa"/>
+            <w:gridSpan w:val="3"/>
+          </w:tcPr>
+          <w:p>
+            <w:pPr>
+              <w:pStyle w:val="BodyTextChar"/>
+              <w:rPr>
+                <w:sz w:val="24"/>
+                <w:szCs w:val="24"/>
+                <w:lang w:val="it-CH"/>
+              </w:rPr>
+            </w:pPr>
+            <w:r>
+              <w:rPr>
+                <w:sz w:val="24"/>
+                <w:szCs w:val="24"/>
+                <w:lang w:val="it-CH"/>
+              </w:rPr>
+              <w:t xml:space="preserve">Si verifica che l’export in formato </w:t>
+            </w:r>
+            <w:proofErr w:type="spellStart"/>
+            <w:r>
+              <w:rPr>
+                <w:sz w:val="24"/>
+                <w:szCs w:val="24"/>
+                <w:lang w:val="it-CH"/>
+              </w:rPr>
+              <w:t>txt</w:t>
+            </w:r>
+            <w:proofErr w:type="spellEnd"/>
+            <w:r>
+              <w:rPr>
+                <w:sz w:val="24"/>
+                <w:szCs w:val="24"/>
+                <w:lang w:val="it-CH"/>
+              </w:rPr>
+              <w:t xml:space="preserve"> e html fu</w:t>
+            </w:r>
+            <w:bookmarkStart w:id="56" w:name="_GoBack"/>
+            <w:bookmarkEnd w:id="56"/>
+            <w:r>
+              <w:rPr>
+                <w:sz w:val="24"/>
+                <w:szCs w:val="24"/>
+                <w:lang w:val="it-CH"/>
+              </w:rPr>
+              <w:t>nzioni correttamente</w:t>
+            </w:r>
+          </w:p>
+        </w:tc>
+      </w:tr>
+      <w:tr>
+        <w:tc>
+          <w:tcPr>
+            <w:tcW w:w="1843" w:type="dxa"/>
+            <w:shd w:val="clear" w:color="auto" w:fill="D9D9D9" w:themeFill="background1" w:themeFillShade="D9"/>
+          </w:tcPr>
+          <w:p>
+            <w:pPr>
+              <w:pStyle w:val="BodyTextChar"/>
+              <w:rPr>
+                <w:b/>
+                <w:sz w:val="24"/>
+                <w:szCs w:val="24"/>
+                <w:lang w:val="it-CH"/>
+              </w:rPr>
+            </w:pPr>
+            <w:r>
+              <w:rPr>
+                <w:b/>
+                <w:sz w:val="24"/>
+                <w:szCs w:val="24"/>
+                <w:lang w:val="it-CH"/>
+              </w:rPr>
+              <w:t>Prerequisiti</w:t>
+            </w:r>
+          </w:p>
+        </w:tc>
+        <w:tc>
+          <w:tcPr>
+            <w:tcW w:w="7794" w:type="dxa"/>
+            <w:gridSpan w:val="3"/>
+          </w:tcPr>
+          <w:p>
+            <w:pPr>
+              <w:pStyle w:val="BodyTextChar"/>
+              <w:rPr>
+                <w:sz w:val="24"/>
+                <w:szCs w:val="24"/>
+                <w:lang w:val="it-CH"/>
+              </w:rPr>
+            </w:pPr>
+            <w:r>
+              <w:rPr>
+                <w:sz w:val="24"/>
+                <w:szCs w:val="24"/>
+                <w:lang w:val="it-CH"/>
+              </w:rPr>
+              <w:t>Tabella completata e export completato</w:t>
+            </w:r>
+          </w:p>
+        </w:tc>
+      </w:tr>
+      <w:tr>
+        <w:tc>
+          <w:tcPr>
+            <w:tcW w:w="1843" w:type="dxa"/>
+            <w:shd w:val="clear" w:color="auto" w:fill="D9D9D9" w:themeFill="background1" w:themeFillShade="D9"/>
+          </w:tcPr>
+          <w:p>
+            <w:pPr>
+              <w:pStyle w:val="BodyTextChar"/>
+              <w:rPr>
+                <w:b/>
+                <w:sz w:val="24"/>
+                <w:szCs w:val="24"/>
+                <w:lang w:val="it-CH"/>
+              </w:rPr>
+            </w:pPr>
+            <w:r>
+              <w:rPr>
+                <w:b/>
+                <w:sz w:val="24"/>
+                <w:szCs w:val="24"/>
+                <w:lang w:val="it-CH"/>
+              </w:rPr>
+              <w:t>Procedura</w:t>
+            </w:r>
+          </w:p>
+        </w:tc>
+        <w:tc>
+          <w:tcPr>
+            <w:tcW w:w="7794" w:type="dxa"/>
+            <w:gridSpan w:val="3"/>
+          </w:tcPr>
+          <w:p>
+            <w:pPr>
+              <w:pStyle w:val="Corpotesto"/>
+              <w:numPr>
+                <w:ilvl w:val="0"/>
+                <w:numId w:val="29"/>
+              </w:numPr>
+              <w:rPr>
+                <w:lang w:eastAsia="en-US"/>
+              </w:rPr>
+            </w:pPr>
+            <w:r>
+              <w:rPr>
+                <w:lang w:eastAsia="en-US"/>
+              </w:rPr>
+              <w:t xml:space="preserve">Cliccare export </w:t>
+            </w:r>
+            <w:proofErr w:type="spellStart"/>
+            <w:r>
+              <w:rPr>
+                <w:lang w:eastAsia="en-US"/>
+              </w:rPr>
+              <w:t>txt</w:t>
+            </w:r>
+            <w:proofErr w:type="spellEnd"/>
+          </w:p>
+          <w:p>
+            <w:pPr>
+              <w:pStyle w:val="Corpotesto"/>
+              <w:numPr>
+                <w:ilvl w:val="0"/>
+                <w:numId w:val="29"/>
+              </w:numPr>
+              <w:rPr>
+                <w:lang w:eastAsia="en-US"/>
+              </w:rPr>
+            </w:pPr>
+            <w:r>
+              <w:rPr>
+                <w:lang w:eastAsia="en-US"/>
+              </w:rPr>
+              <w:t>Aprire file (da verificare)</w:t>
+            </w:r>
+          </w:p>
+          <w:p>
+            <w:pPr>
+              <w:pStyle w:val="Corpotesto"/>
+              <w:numPr>
+                <w:ilvl w:val="0"/>
+                <w:numId w:val="29"/>
+              </w:numPr>
+              <w:rPr>
+                <w:lang w:eastAsia="en-US"/>
+              </w:rPr>
+            </w:pPr>
+            <w:r>
+              <w:rPr>
+                <w:lang w:eastAsia="en-US"/>
+              </w:rPr>
+              <w:t>Verificare che contenuto sia corretto</w:t>
+            </w:r>
+          </w:p>
+          <w:p>
+            <w:pPr>
+              <w:pStyle w:val="Corpotesto"/>
+              <w:numPr>
+                <w:ilvl w:val="0"/>
+                <w:numId w:val="29"/>
+              </w:numPr>
+              <w:rPr>
+                <w:lang w:eastAsia="en-US"/>
+              </w:rPr>
+            </w:pPr>
+            <w:r>
+              <w:rPr>
+                <w:lang w:eastAsia="en-US"/>
+              </w:rPr>
+              <w:t>Cliccare export html</w:t>
+            </w:r>
+          </w:p>
+          <w:p>
+            <w:pPr>
+              <w:pStyle w:val="Corpotesto"/>
+              <w:numPr>
+                <w:ilvl w:val="0"/>
+                <w:numId w:val="29"/>
+              </w:numPr>
+              <w:rPr>
+                <w:lang w:eastAsia="en-US"/>
+              </w:rPr>
+            </w:pPr>
+            <w:r>
+              <w:rPr>
+                <w:lang w:eastAsia="en-US"/>
+              </w:rPr>
+              <w:t>Aprire file (da verificare)</w:t>
+            </w:r>
+          </w:p>
+          <w:p>
+            <w:pPr>
+              <w:pStyle w:val="Corpotesto"/>
+              <w:numPr>
+                <w:ilvl w:val="0"/>
+                <w:numId w:val="29"/>
+              </w:numPr>
+              <w:rPr>
+                <w:lang w:eastAsia="en-US"/>
+              </w:rPr>
+            </w:pPr>
+            <w:r>
+              <w:rPr>
+                <w:lang w:eastAsia="en-US"/>
+              </w:rPr>
+              <w:t>Verificare che contenuto sia corretto</w:t>
+            </w:r>
+          </w:p>
+        </w:tc>
+      </w:tr>
+      <w:tr>
+        <w:tc>
+          <w:tcPr>
+            <w:tcW w:w="1843" w:type="dxa"/>
+            <w:shd w:val="clear" w:color="auto" w:fill="D9D9D9" w:themeFill="background1" w:themeFillShade="D9"/>
+          </w:tcPr>
+          <w:p>
+            <w:pPr>
+              <w:pStyle w:val="BodyTextChar"/>
+              <w:rPr>
+                <w:b/>
+                <w:sz w:val="24"/>
+                <w:szCs w:val="24"/>
+                <w:lang w:val="it-CH"/>
+              </w:rPr>
+            </w:pPr>
+            <w:r>
+              <w:rPr>
+                <w:b/>
+                <w:sz w:val="24"/>
+                <w:szCs w:val="24"/>
+                <w:lang w:val="it-CH"/>
+              </w:rPr>
+              <w:t>Risultati attesi</w:t>
+            </w:r>
+          </w:p>
+        </w:tc>
+        <w:tc>
+          <w:tcPr>
+            <w:tcW w:w="7794" w:type="dxa"/>
+            <w:gridSpan w:val="3"/>
+          </w:tcPr>
+          <w:p>
+            <w:pPr>
+              <w:pStyle w:val="BodyTextChar"/>
+              <w:rPr>
+                <w:sz w:val="24"/>
+                <w:szCs w:val="24"/>
+                <w:lang w:val="it-CH"/>
+              </w:rPr>
+            </w:pPr>
+            <w:r>
+              <w:rPr>
+                <w:sz w:val="24"/>
+                <w:szCs w:val="24"/>
+                <w:lang w:val="it-CH"/>
+              </w:rPr>
+              <w:t>Nei file ci dovrà essere la tabella riempita con la lista delle parole.</w:t>
+            </w:r>
           </w:p>
         </w:tc>
       </w:tr>
@@ -11157,7 +11698,7 @@
         <w:noProof/>
         <w:sz w:val="20"/>
       </w:rPr>
-      <w:t>29.09.2023</w:t>
+      <w:t>20.10.2023</w:t>
     </w:r>
     <w:r>
       <w:rPr>
@@ -11385,7 +11926,7 @@
         <w:noProof/>
         <w:sz w:val="20"/>
       </w:rPr>
-      <w:t>29.09.2023</w:t>
+      <w:t>20.10.2023</w:t>
     </w:r>
     <w:r>
       <w:rPr>
@@ -11755,6 +12296,7 @@
           <w:dataBinding w:prefixMappings="xmlns:ns0='http://purl.org/dc/elements/1.1/' xmlns:ns1='http://schemas.openxmlformats.org/package/2006/metadata/core-properties' " w:xpath="/ns1:coreProperties[1]/ns0:title[1]" w:storeItemID="{6C3C8BC8-F283-45AE-878A-BAB7291924A1}"/>
           <w:text/>
         </w:sdtPr>
+        <w:sdtEndPr/>
         <w:sdtContent>
           <w:tc>
             <w:tcPr>
@@ -17982,9 +18524,11 @@
   </w:compat>
   <w:rsids>
     <w:rsidRoot w:val="00EA0C4D"/>
+    <w:rsid w:val="002C15E2"/>
     <w:rsid w:val="004138AF"/>
     <w:rsid w:val="005D4260"/>
     <w:rsid w:val="006A7E1E"/>
+    <w:rsid w:val="00992AB5"/>
     <w:rsid w:val="00B22E3E"/>
     <w:rsid w:val="00C52C16"/>
     <w:rsid w:val="00D83CF7"/>
@@ -18762,7 +19306,7 @@
 </file>
 
 <file path=customXml/itemProps1.xml><?xml version="1.0" encoding="utf-8"?>
-<ds:datastoreItem xmlns:ds="http://schemas.openxmlformats.org/officeDocument/2006/customXml" ds:itemID="{EB7FA5EA-B6AD-498C-97CD-A0FD67ED02E6}">
+<ds:datastoreItem xmlns:ds="http://schemas.openxmlformats.org/officeDocument/2006/customXml" ds:itemID="{87A75C9C-7DBF-4567-B615-4CDCAC715694}">
   <ds:schemaRefs>
     <ds:schemaRef ds:uri="http://schemas.openxmlformats.org/officeDocument/2006/bibliography"/>
   </ds:schemaRefs>

</xml_diff>

<commit_message>
Controlli + export html
</commit_message>
<xml_diff>
--- a/3_Documentazione/Documentazione parole crociate.docx
+++ b/3_Documentazione/Documentazione parole crociate.docx
@@ -25,7 +25,6 @@
         <w:dataBinding w:prefixMappings="xmlns:ns0='http://purl.org/dc/elements/1.1/' xmlns:ns1='http://schemas.openxmlformats.org/package/2006/metadata/core-properties' " w:xpath="/ns1:coreProperties[1]/ns0:title[1]" w:storeItemID="{6C3C8BC8-F283-45AE-878A-BAB7291924A1}"/>
         <w:text/>
       </w:sdtPr>
-      <w:sdtEndPr/>
       <w:sdtContent>
         <w:p>
           <w:pPr>
@@ -7084,27 +7083,14 @@
       <w:r>
         <w:t xml:space="preserve">Figura </w:t>
       </w:r>
-      <w:r>
-        <w:fldChar w:fldCharType="begin"/>
-      </w:r>
-      <w:r>
-        <w:instrText xml:space="preserve"> SEQ Figura \* ARABIC </w:instrText>
-      </w:r>
-      <w:r>
-        <w:fldChar w:fldCharType="separate"/>
-      </w:r>
-      <w:r>
-        <w:rPr>
-          <w:noProof/>
-        </w:rPr>
-        <w:t>4</w:t>
-      </w:r>
-      <w:r>
-        <w:rPr>
-          <w:noProof/>
-        </w:rPr>
-        <w:fldChar w:fldCharType="end"/>
-      </w:r>
+      <w:fldSimple w:instr=" SEQ Figura \* ARABIC ">
+        <w:r>
+          <w:rPr>
+            <w:noProof/>
+          </w:rPr>
+          <w:t>4</w:t>
+        </w:r>
+      </w:fldSimple>
       <w:r>
         <w:t xml:space="preserve"> Diagramma di flusso - inserimento parole</w:t>
       </w:r>
@@ -7133,15 +7119,43 @@
       <w:bookmarkEnd w:id="48"/>
     </w:p>
     <w:p>
-      <w:r>
-        <w:rPr>
-          <w:noProof/>
-        </w:rPr>
+      <w:pPr>
+        <w:pStyle w:val="Titolo2"/>
+      </w:pPr>
+      <w:r>
+        <w:t>Lettura del file</w:t>
+      </w:r>
+    </w:p>
+    <w:p>
+      <w:r>
+        <w:t xml:space="preserve">Per la lettura del dizionario ho avuto parecchi problemi non sapendo cos’era e come funzionava il promise. </w:t>
+      </w:r>
+    </w:p>
+    <w:p>
+      <w:pPr>
+        <w:pStyle w:val="Titolo3"/>
+      </w:pPr>
+      <w:proofErr w:type="spellStart"/>
+      <w:proofErr w:type="gramStart"/>
+      <w:r>
+        <w:t>LeggiContenuto</w:t>
+      </w:r>
+      <w:proofErr w:type="spellEnd"/>
+      <w:r>
+        <w:t>(</w:t>
+      </w:r>
+      <w:proofErr w:type="gramEnd"/>
+      <w:r>
+        <w:t>)</w:t>
+      </w:r>
+    </w:p>
+    <w:p>
+      <w:r>
         <w:drawing>
-          <wp:inline distT="0" distB="0" distL="0" distR="0" wp14:anchorId="25807382" wp14:editId="08345655">
-            <wp:extent cx="6120130" cy="2355850"/>
-            <wp:effectExtent l="0" t="0" r="0" b="6350"/>
-            <wp:docPr id="8" name="Immagine 8"/>
+          <wp:inline distT="0" distB="0" distL="0" distR="0" wp14:anchorId="56824649" wp14:editId="6C5415DB">
+            <wp:extent cx="6120130" cy="5267325"/>
+            <wp:effectExtent l="0" t="0" r="0" b="9525"/>
+            <wp:docPr id="18" name="Immagine 18"/>
             <wp:cNvGraphicFramePr>
               <a:graphicFrameLocks xmlns:a="http://schemas.openxmlformats.org/drawingml/2006/main" noChangeAspect="1"/>
             </wp:cNvGraphicFramePr>
@@ -7161,6 +7175,174 @@
                   <pic:spPr>
                     <a:xfrm>
                       <a:off x="0" y="0"/>
+                      <a:ext cx="6120130" cy="5267325"/>
+                    </a:xfrm>
+                    <a:prstGeom prst="rect">
+                      <a:avLst/>
+                    </a:prstGeom>
+                  </pic:spPr>
+                </pic:pic>
+              </a:graphicData>
+            </a:graphic>
+          </wp:inline>
+        </w:drawing>
+      </w:r>
+      <w:r>
+        <w:t xml:space="preserve">In questo metodo utilizzo un promise, cioè una classe che </w:t>
+      </w:r>
+      <w:r>
+        <w:t>m</w:t>
+      </w:r>
+      <w:r>
+        <w:t xml:space="preserve">i permette di </w:t>
+      </w:r>
+      <w:r>
+        <w:t xml:space="preserve">eseguire le operazioni in modo </w:t>
+      </w:r>
+      <w:proofErr w:type="spellStart"/>
+      <w:proofErr w:type="gramStart"/>
+      <w:r>
+        <w:t>asicrono</w:t>
+      </w:r>
+      <w:proofErr w:type="spellEnd"/>
+      <w:r>
+        <w:t>(</w:t>
+      </w:r>
+      <w:proofErr w:type="gramEnd"/>
+      <w:r>
+        <w:t xml:space="preserve">la risoluzione del codice non in sequenza), questo mi serve per prendere il file </w:t>
+      </w:r>
+      <w:r>
+        <w:t xml:space="preserve">dal file system. </w:t>
+      </w:r>
+    </w:p>
+    <w:p>
+      <w:r>
+        <w:t>All’interno del promise a</w:t>
+      </w:r>
+      <w:r>
+        <w:t>pro una richiesta XML per poter accedere al file.</w:t>
+      </w:r>
+      <w:r>
+        <w:drawing>
+          <wp:inline distT="0" distB="0" distL="0" distR="0" wp14:anchorId="3B79A4FB" wp14:editId="44BAF8D1">
+            <wp:extent cx="3219450" cy="257175"/>
+            <wp:effectExtent l="0" t="0" r="0" b="9525"/>
+            <wp:docPr id="20" name="Immagine 20"/>
+            <wp:cNvGraphicFramePr>
+              <a:graphicFrameLocks xmlns:a="http://schemas.openxmlformats.org/drawingml/2006/main" noChangeAspect="1"/>
+            </wp:cNvGraphicFramePr>
+            <a:graphic xmlns:a="http://schemas.openxmlformats.org/drawingml/2006/main">
+              <a:graphicData uri="http://schemas.openxmlformats.org/drawingml/2006/picture">
+                <pic:pic xmlns:pic="http://schemas.openxmlformats.org/drawingml/2006/picture">
+                  <pic:nvPicPr>
+                    <pic:cNvPr id="1" name=""/>
+                    <pic:cNvPicPr/>
+                  </pic:nvPicPr>
+                  <pic:blipFill rotWithShape="1">
+                    <a:blip r:embed="rId22"/>
+                    <a:srcRect t="20588"/>
+                    <a:stretch/>
+                  </pic:blipFill>
+                  <pic:spPr bwMode="auto">
+                    <a:xfrm>
+                      <a:off x="0" y="0"/>
+                      <a:ext cx="3219899" cy="257211"/>
+                    </a:xfrm>
+                    <a:prstGeom prst="rect">
+                      <a:avLst/>
+                    </a:prstGeom>
+                    <a:ln>
+                      <a:noFill/>
+                    </a:ln>
+                    <a:extLst>
+                      <a:ext uri="{53640926-AAD7-44D8-BBD7-CCE9431645EC}">
+                        <a14:shadowObscured xmlns:a14="http://schemas.microsoft.com/office/drawing/2010/main"/>
+                      </a:ext>
+                    </a:extLst>
+                  </pic:spPr>
+                </pic:pic>
+              </a:graphicData>
+            </a:graphic>
+          </wp:inline>
+        </w:drawing>
+      </w:r>
+    </w:p>
+    <w:p>
+      <w:r>
+        <w:lastRenderedPageBreak/>
+        <w:t>Dopodiché prendo il contenuto del file e lo salvo in una variabile globale</w:t>
+      </w:r>
+      <w:r>
+        <w:drawing>
+          <wp:inline distT="0" distB="0" distL="0" distR="0" wp14:anchorId="39D26598" wp14:editId="579054FB">
+            <wp:extent cx="2695951" cy="238158"/>
+            <wp:effectExtent l="0" t="0" r="9525" b="9525"/>
+            <wp:docPr id="21" name="Immagine 21"/>
+            <wp:cNvGraphicFramePr>
+              <a:graphicFrameLocks xmlns:a="http://schemas.openxmlformats.org/drawingml/2006/main" noChangeAspect="1"/>
+            </wp:cNvGraphicFramePr>
+            <a:graphic xmlns:a="http://schemas.openxmlformats.org/drawingml/2006/main">
+              <a:graphicData uri="http://schemas.openxmlformats.org/drawingml/2006/picture">
+                <pic:pic xmlns:pic="http://schemas.openxmlformats.org/drawingml/2006/picture">
+                  <pic:nvPicPr>
+                    <pic:cNvPr id="1" name=""/>
+                    <pic:cNvPicPr/>
+                  </pic:nvPicPr>
+                  <pic:blipFill>
+                    <a:blip r:embed="rId23"/>
+                    <a:stretch>
+                      <a:fillRect/>
+                    </a:stretch>
+                  </pic:blipFill>
+                  <pic:spPr>
+                    <a:xfrm>
+                      <a:off x="0" y="0"/>
+                      <a:ext cx="2695951" cy="238158"/>
+                    </a:xfrm>
+                    <a:prstGeom prst="rect">
+                      <a:avLst/>
+                    </a:prstGeom>
+                  </pic:spPr>
+                </pic:pic>
+              </a:graphicData>
+            </a:graphic>
+          </wp:inline>
+        </w:drawing>
+      </w:r>
+      <w:bookmarkStart w:id="49" w:name="_GoBack"/>
+      <w:bookmarkEnd w:id="49"/>
+    </w:p>
+    <w:p/>
+    <w:p>
+      <w:r>
+        <w:rPr>
+          <w:noProof/>
+        </w:rPr>
+        <w:drawing>
+          <wp:inline distT="0" distB="0" distL="0" distR="0" wp14:anchorId="57CFA9A2" wp14:editId="26FCA283">
+            <wp:extent cx="6120130" cy="2355850"/>
+            <wp:effectExtent l="0" t="0" r="0" b="6350"/>
+            <wp:docPr id="8" name="Immagine 8"/>
+            <wp:cNvGraphicFramePr>
+              <a:graphicFrameLocks xmlns:a="http://schemas.openxmlformats.org/drawingml/2006/main" noChangeAspect="1"/>
+            </wp:cNvGraphicFramePr>
+            <a:graphic xmlns:a="http://schemas.openxmlformats.org/drawingml/2006/main">
+              <a:graphicData uri="http://schemas.openxmlformats.org/drawingml/2006/picture">
+                <pic:pic xmlns:pic="http://schemas.openxmlformats.org/drawingml/2006/picture">
+                  <pic:nvPicPr>
+                    <pic:cNvPr id="1" name=""/>
+                    <pic:cNvPicPr/>
+                  </pic:nvPicPr>
+                  <pic:blipFill>
+                    <a:blip r:embed="rId24"/>
+                    <a:stretch>
+                      <a:fillRect/>
+                    </a:stretch>
+                  </pic:blipFill>
+                  <pic:spPr>
+                    <a:xfrm>
+                      <a:off x="0" y="0"/>
                       <a:ext cx="6120130" cy="2355850"/>
                     </a:xfrm>
                     <a:prstGeom prst="rect">
@@ -7249,32 +7431,32 @@
       <w:pPr>
         <w:pStyle w:val="Titolo1"/>
       </w:pPr>
-      <w:bookmarkStart w:id="49" w:name="_Toc461179223"/>
-      <w:bookmarkStart w:id="50" w:name="_Toc145054931"/>
-      <w:bookmarkStart w:id="51" w:name="_Toc145054971"/>
+      <w:bookmarkStart w:id="50" w:name="_Toc461179223"/>
+      <w:bookmarkStart w:id="51" w:name="_Toc145054931"/>
+      <w:bookmarkStart w:id="52" w:name="_Toc145054971"/>
       <w:r>
         <w:t>Test</w:t>
       </w:r>
-      <w:bookmarkEnd w:id="49"/>
       <w:bookmarkEnd w:id="50"/>
       <w:bookmarkEnd w:id="51"/>
+      <w:bookmarkEnd w:id="52"/>
     </w:p>
     <w:p>
       <w:pPr>
         <w:pStyle w:val="Titolo2"/>
       </w:pPr>
-      <w:bookmarkStart w:id="52" w:name="_Toc461179224"/>
-      <w:bookmarkStart w:id="53" w:name="_Toc145054932"/>
-      <w:bookmarkStart w:id="54" w:name="_Toc145054972"/>
+      <w:bookmarkStart w:id="53" w:name="_Toc461179224"/>
+      <w:bookmarkStart w:id="54" w:name="_Toc145054932"/>
+      <w:bookmarkStart w:id="55" w:name="_Toc145054972"/>
       <w:r>
         <w:rPr>
           <w:lang w:val="it-CH"/>
         </w:rPr>
         <w:t>Protocollo di test</w:t>
       </w:r>
-      <w:bookmarkEnd w:id="52"/>
       <w:bookmarkEnd w:id="53"/>
       <w:bookmarkEnd w:id="54"/>
+      <w:bookmarkEnd w:id="55"/>
     </w:p>
     <w:tbl>
       <w:tblPr>
@@ -7566,6 +7748,7 @@
                 <w:szCs w:val="24"/>
                 <w:lang w:val="it-CH"/>
               </w:rPr>
+              <w:lastRenderedPageBreak/>
               <w:t>Procedura</w:t>
             </w:r>
           </w:p>
@@ -7622,7 +7805,6 @@
                 <w:szCs w:val="24"/>
                 <w:lang w:val="it-CH"/>
               </w:rPr>
-              <w:lastRenderedPageBreak/>
               <w:t>Risultati attesi</w:t>
             </w:r>
           </w:p>
@@ -7655,7 +7837,7 @@
     </w:tbl>
     <w:p/>
     <w:p>
-      <w:bookmarkStart w:id="55" w:name="_Toc461179225"/>
+      <w:bookmarkStart w:id="56" w:name="_Toc461179225"/>
     </w:p>
     <w:tbl>
       <w:tblPr>
@@ -8716,6 +8898,7 @@
                 <w:szCs w:val="24"/>
                 <w:lang w:val="it-CH"/>
               </w:rPr>
+              <w:lastRenderedPageBreak/>
               <w:t>Descrizione</w:t>
             </w:r>
           </w:p>
@@ -8786,7 +8969,6 @@
                 <w:szCs w:val="24"/>
                 <w:lang w:val="it-CH"/>
               </w:rPr>
-              <w:lastRenderedPageBreak/>
               <w:t>Prerequisiti</w:t>
             </w:r>
           </w:p>
@@ -9264,17 +9446,7 @@
                 <w:szCs w:val="24"/>
                 <w:lang w:val="it-CH"/>
               </w:rPr>
-              <w:t xml:space="preserve"> e html fu</w:t>
-            </w:r>
-            <w:bookmarkStart w:id="56" w:name="_GoBack"/>
-            <w:bookmarkEnd w:id="56"/>
-            <w:r>
-              <w:rPr>
-                <w:sz w:val="24"/>
-                <w:szCs w:val="24"/>
-                <w:lang w:val="it-CH"/>
-              </w:rPr>
-              <w:t>nzioni correttamente</w:t>
+              <w:t xml:space="preserve"> e html funzioni correttamente</w:t>
             </w:r>
           </w:p>
         </w:tc>
@@ -9560,7 +9732,7 @@
         <w:lastRenderedPageBreak/>
         <w:t>Risultati test</w:t>
       </w:r>
-      <w:bookmarkEnd w:id="55"/>
+      <w:bookmarkEnd w:id="56"/>
       <w:bookmarkEnd w:id="57"/>
       <w:bookmarkEnd w:id="58"/>
     </w:p>
@@ -9857,10 +10029,10 @@
     <w:p>
       <w:pPr>
         <w:sectPr>
-          <w:headerReference w:type="default" r:id="rId22"/>
-          <w:footerReference w:type="default" r:id="rId23"/>
-          <w:headerReference w:type="first" r:id="rId24"/>
-          <w:footerReference w:type="first" r:id="rId25"/>
+          <w:headerReference w:type="default" r:id="rId25"/>
+          <w:footerReference w:type="default" r:id="rId26"/>
+          <w:headerReference w:type="first" r:id="rId27"/>
+          <w:footerReference w:type="first" r:id="rId28"/>
           <w:pgSz w:w="11906" w:h="16838"/>
           <w:pgMar w:top="1985" w:right="1134" w:bottom="1418" w:left="1134" w:header="567" w:footer="567" w:gutter="0"/>
           <w:cols w:space="720"/>
@@ -10012,7 +10184,7 @@
                     </pic:cNvPicPr>
                   </pic:nvPicPr>
                   <pic:blipFill>
-                    <a:blip r:embed="rId26" cstate="print">
+                    <a:blip r:embed="rId29" cstate="print">
                       <a:extLst>
                         <a:ext uri="{28A0092B-C50C-407E-A947-70E740481C1C}">
                           <a14:useLocalDpi xmlns:a14="http://schemas.microsoft.com/office/drawing/2010/main" val="0"/>
@@ -10086,8 +10258,8 @@
     <w:p>
       <w:pPr>
         <w:sectPr>
-          <w:headerReference w:type="first" r:id="rId27"/>
-          <w:footerReference w:type="first" r:id="rId28"/>
+          <w:headerReference w:type="first" r:id="rId30"/>
+          <w:footerReference w:type="first" r:id="rId31"/>
           <w:pgSz w:w="16838" w:h="11906" w:orient="landscape"/>
           <w:pgMar w:top="720" w:right="720" w:bottom="720" w:left="720" w:header="567" w:footer="567" w:gutter="0"/>
           <w:cols w:space="720"/>
@@ -11186,8 +11358,8 @@
       </w:pPr>
     </w:p>
     <w:sectPr>
-      <w:headerReference w:type="first" r:id="rId29"/>
-      <w:footerReference w:type="first" r:id="rId30"/>
+      <w:headerReference w:type="first" r:id="rId32"/>
+      <w:footerReference w:type="first" r:id="rId33"/>
       <w:pgSz w:w="11906" w:h="16838"/>
       <w:pgMar w:top="1985" w:right="1134" w:bottom="1418" w:left="1134" w:header="567" w:footer="567" w:gutter="0"/>
       <w:cols w:space="720"/>
@@ -12296,7 +12468,6 @@
           <w:dataBinding w:prefixMappings="xmlns:ns0='http://purl.org/dc/elements/1.1/' xmlns:ns1='http://schemas.openxmlformats.org/package/2006/metadata/core-properties' " w:xpath="/ns1:coreProperties[1]/ns0:title[1]" w:storeItemID="{6C3C8BC8-F283-45AE-878A-BAB7291924A1}"/>
           <w:text/>
         </w:sdtPr>
-        <w:sdtEndPr/>
         <w:sdtContent>
           <w:tc>
             <w:tcPr>
@@ -18533,6 +18704,7 @@
     <w:rsid w:val="00C52C16"/>
     <w:rsid w:val="00D83CF7"/>
     <w:rsid w:val="00EA0C4D"/>
+    <w:rsid w:val="00EA6230"/>
   </w:rsids>
   <m:mathPr>
     <m:mathFont m:val="Cambria Math"/>
@@ -19306,7 +19478,7 @@
 </file>
 
 <file path=customXml/itemProps1.xml><?xml version="1.0" encoding="utf-8"?>
-<ds:datastoreItem xmlns:ds="http://schemas.openxmlformats.org/officeDocument/2006/customXml" ds:itemID="{87A75C9C-7DBF-4567-B615-4CDCAC715694}">
+<ds:datastoreItem xmlns:ds="http://schemas.openxmlformats.org/officeDocument/2006/customXml" ds:itemID="{5C8CC29F-630D-428E-81F7-59C0932620C5}">
   <ds:schemaRefs>
     <ds:schemaRef ds:uri="http://schemas.openxmlformats.org/officeDocument/2006/bibliography"/>
   </ds:schemaRefs>

</xml_diff>